<commit_message>
Update resume content and fix GitHub Pages deployment configuration
</commit_message>
<xml_diff>
--- a/resources/Nandakishor Reddy Pulagam Resume DE.docx
+++ b/resources/Nandakishor Reddy Pulagam Resume DE.docx
@@ -52,7 +52,7 @@
           <w:sz w:val="20"/>
           <w:szCs w:val="16"/>
         </w:rPr>
-        <w:t>Lead</w:t>
+        <w:t>Senior</w:t>
       </w:r>
       <w:r>
         <w:rPr>
@@ -248,7 +248,7 @@
           </mc:Choice>
           <mc:Fallback>
             <w:pict>
-              <v:line w14:anchorId="766295EF" id="Straight Connector 1" o:spid="_x0000_s1026" alt="&quot;&quot;" style="visibility:visible;mso-wrap-style:square;mso-left-percent:-10001;mso-top-percent:-10001;mso-position-horizontal:absolute;mso-position-horizontal-relative:char;mso-position-vertical:absolute;mso-position-vertical-relative:line;mso-left-percent:-10001;mso-top-percent:-10001" from="0,0" to="468pt,0" o:gfxdata="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" strokecolor="black [3213]" strokeweight="1pt">
+              <v:line w14:anchorId="02A11F80" id="Straight Connector 1" o:spid="_x0000_s1026" alt="&quot;&quot;" style="visibility:visible;mso-wrap-style:square;mso-left-percent:-10001;mso-top-percent:-10001;mso-position-horizontal:absolute;mso-position-horizontal-relative:char;mso-position-vertical:absolute;mso-position-vertical-relative:line;mso-left-percent:-10001;mso-top-percent:-10001" from="0,0" to="468pt,0" o:gfxdata="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" strokecolor="black [3213]" strokeweight="1pt">
                 <v:stroke joinstyle="miter"/>
                 <w10:anchorlock/>
               </v:line>
@@ -262,7 +262,10 @@
         <w:jc w:val="both"/>
       </w:pPr>
       <w:r>
-        <w:t xml:space="preserve">Senior </w:t>
+        <w:t>Senior</w:t>
+      </w:r>
+      <w:r>
+        <w:t xml:space="preserve"> </w:t>
       </w:r>
       <w:r>
         <w:t>Data</w:t>
@@ -295,7 +298,6 @@
           <w:showingPlcHdr/>
           <w15:appearance w15:val="hidden"/>
         </w:sdtPr>
-        <w:sdtEndPr/>
         <w:sdtContent>
           <w:r>
             <w:t>Skills &amp; abilities</w:t>
@@ -363,7 +365,7 @@
           </mc:Choice>
           <mc:Fallback>
             <w:pict>
-              <v:line w14:anchorId="01DE170F" id="Straight Connector 1" o:spid="_x0000_s1026" alt="&quot;&quot;" style="visibility:visible;mso-wrap-style:square;mso-left-percent:-10001;mso-top-percent:-10001;mso-position-horizontal:absolute;mso-position-horizontal-relative:char;mso-position-vertical:absolute;mso-position-vertical-relative:line;mso-left-percent:-10001;mso-top-percent:-10001" from="0,0" to="468pt,0" o:gfxdata="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" strokecolor="black [3213]" strokeweight="1pt">
+              <v:line w14:anchorId="3DB43266" id="Straight Connector 1" o:spid="_x0000_s1026" alt="&quot;&quot;" style="visibility:visible;mso-wrap-style:square;mso-left-percent:-10001;mso-top-percent:-10001;mso-position-horizontal:absolute;mso-position-horizontal-relative:char;mso-position-vertical:absolute;mso-position-vertical-relative:line;mso-left-percent:-10001;mso-top-percent:-10001" from="0,0" to="468pt,0" o:gfxdata="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" strokecolor="black [3213]" strokeweight="1pt">
                 <v:stroke joinstyle="miter"/>
                 <w10:anchorlock/>
               </v:line>
@@ -391,13 +393,8 @@
       <w:r>
         <w:t xml:space="preserve">: Python, </w:t>
       </w:r>
-      <w:proofErr w:type="spellStart"/>
       <w:r>
-        <w:t>PySpark</w:t>
-      </w:r>
-      <w:proofErr w:type="spellEnd"/>
-      <w:r>
-        <w:t xml:space="preserve">, SQL, </w:t>
+        <w:t xml:space="preserve">PySpark, SQL, </w:t>
       </w:r>
       <w:r>
         <w:t xml:space="preserve">Spark-SQL, </w:t>
@@ -471,6 +468,9 @@
       </w:r>
       <w:r>
         <w:t>, AWS</w:t>
+      </w:r>
+      <w:r>
+        <w:t>, Microsoft Fabric</w:t>
       </w:r>
     </w:p>
     <w:p>
@@ -632,7 +632,6 @@
           <w:showingPlcHdr/>
           <w15:appearance w15:val="hidden"/>
         </w:sdtPr>
-        <w:sdtEndPr/>
         <w:sdtContent>
           <w:r>
             <w:t>Experience</w:t>
@@ -710,7 +709,7 @@
           </mc:Choice>
           <mc:Fallback>
             <w:pict>
-              <v:line w14:anchorId="059407A6" id="Straight Connector 1" o:spid="_x0000_s1026" alt="&quot;&quot;" style="visibility:visible;mso-wrap-style:square;mso-left-percent:-10001;mso-top-percent:-10001;mso-position-horizontal:absolute;mso-position-horizontal-relative:char;mso-position-vertical:absolute;mso-position-vertical-relative:line;mso-left-percent:-10001;mso-top-percent:-10001" from="0,0" to="468pt,0" o:gfxdata="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" strokecolor="black [3213]" strokeweight="1pt">
+              <v:line w14:anchorId="246496F9" id="Straight Connector 1" o:spid="_x0000_s1026" alt="&quot;&quot;" style="visibility:visible;mso-wrap-style:square;mso-left-percent:-10001;mso-top-percent:-10001;mso-position-horizontal:absolute;mso-position-horizontal-relative:char;mso-position-vertical:absolute;mso-position-vertical-relative:line;mso-left-percent:-10001;mso-top-percent:-10001" from="0,0" to="468pt,0" o:gfxdata="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" strokecolor="black [3213]" strokeweight="1pt">
                 <v:stroke joinstyle="miter"/>
                 <w10:anchorlock/>
               </v:line>
@@ -725,28 +724,37 @@
         <w:jc w:val="both"/>
       </w:pPr>
       <w:r>
-        <w:t xml:space="preserve">DXC Technology | </w:t>
+        <w:t>DXC Technology |</w:t>
       </w:r>
       <w:r>
-        <w:t xml:space="preserve">Senior </w:t>
+        <w:t xml:space="preserve"> Senior Professional Data Engineer</w:t>
       </w:r>
       <w:r>
-        <w:t xml:space="preserve">Data </w:t>
+        <w:tab/>
+      </w:r>
+    </w:p>
+    <w:p>
+      <w:pPr>
+        <w:pStyle w:val="Heading2"/>
+        <w:jc w:val="both"/>
+      </w:pPr>
+      <w:r>
+        <w:t xml:space="preserve">Client: Ahold | </w:t>
       </w:r>
       <w:r>
-        <w:t>Engineer</w:t>
+        <w:t>Lead</w:t>
+      </w:r>
+      <w:r>
+        <w:t xml:space="preserve"> Data Engineer </w:t>
       </w:r>
       <w:r>
         <w:tab/>
       </w:r>
       <w:r>
-        <w:t xml:space="preserve">Jun </w:t>
+        <w:t>Feb 2023</w:t>
       </w:r>
       <w:r>
-        <w:t xml:space="preserve">2021 </w:t>
-      </w:r>
-      <w:r>
-        <w:t>–</w:t>
+        <w:t xml:space="preserve"> –</w:t>
       </w:r>
       <w:r>
         <w:t xml:space="preserve"> Present</w:t>
@@ -759,10 +767,11 @@
           <w:ilvl w:val="0"/>
           <w:numId w:val="20"/>
         </w:numPr>
+        <w:contextualSpacing w:val="0"/>
         <w:jc w:val="both"/>
       </w:pPr>
       <w:r>
-        <w:t>Led a team of data engineers in developing and implementing a new data lake house, improving data performance and scalability by 30%.</w:t>
+        <w:t>Designed and implemented robust data pipelines using Azure Data Factory (ADF) to streamline the ingestion, transformation, and loading (ETL) of prices data, reducing processing time by 30%.</w:t>
       </w:r>
     </w:p>
     <w:p>
@@ -772,22 +781,11 @@
           <w:ilvl w:val="0"/>
           <w:numId w:val="20"/>
         </w:numPr>
+        <w:contextualSpacing w:val="0"/>
         <w:jc w:val="both"/>
       </w:pPr>
       <w:r>
-        <w:t>Architected and implemented end-to-end data pipelines using Azure</w:t>
-      </w:r>
-      <w:r>
-        <w:t xml:space="preserve"> and Databricks</w:t>
-      </w:r>
-      <w:r>
-        <w:t xml:space="preserve">, facilitating </w:t>
-      </w:r>
-      <w:r>
-        <w:t xml:space="preserve">large datasets efficient extraction, transformation, and loading (ETL) </w:t>
-      </w:r>
-      <w:r>
-        <w:t>for multiple retailing clients.</w:t>
+        <w:t>Developed and optimized data transformation processes using Databricks, ensuring high performance and scalability, resulting in a 20% improvement in processing efficiency.</w:t>
       </w:r>
     </w:p>
     <w:p>
@@ -797,10 +795,11 @@
           <w:ilvl w:val="0"/>
           <w:numId w:val="20"/>
         </w:numPr>
+        <w:contextualSpacing w:val="0"/>
         <w:jc w:val="both"/>
       </w:pPr>
       <w:r>
-        <w:t>Optimized data pipelines using Spark, achieving significant performance gains, reducing runtime by 40% and cost by 20%.</w:t>
+        <w:t>Collaborated with cross-functional teams during design meetings to propose innovative solutions for new data requirements, enhancing overall project efficiency and effectiveness.</w:t>
       </w:r>
     </w:p>
     <w:p>
@@ -810,6 +809,35 @@
           <w:ilvl w:val="0"/>
           <w:numId w:val="20"/>
         </w:numPr>
+        <w:contextualSpacing w:val="0"/>
+        <w:jc w:val="both"/>
+      </w:pPr>
+      <w:r>
+        <w:t>Led the operations team by providing technical guidance and support for production environments, ensuring timely resolution of issues and maintaining 99.9% system uptime.</w:t>
+      </w:r>
+    </w:p>
+    <w:p>
+      <w:pPr>
+        <w:pStyle w:val="ListParagraph"/>
+        <w:numPr>
+          <w:ilvl w:val="0"/>
+          <w:numId w:val="20"/>
+        </w:numPr>
+        <w:contextualSpacing w:val="0"/>
+        <w:jc w:val="both"/>
+      </w:pPr>
+      <w:r>
+        <w:t>Implemented best practices for data governance, monitoring, and troubleshooting within the Azure ecosystem, ensuring data integrity and reliability.</w:t>
+      </w:r>
+    </w:p>
+    <w:p>
+      <w:pPr>
+        <w:pStyle w:val="ListParagraph"/>
+        <w:numPr>
+          <w:ilvl w:val="0"/>
+          <w:numId w:val="20"/>
+        </w:numPr>
+        <w:contextualSpacing w:val="0"/>
         <w:jc w:val="both"/>
       </w:pPr>
       <w:r>
@@ -823,6 +851,7 @@
           <w:ilvl w:val="0"/>
           <w:numId w:val="20"/>
         </w:numPr>
+        <w:contextualSpacing w:val="0"/>
         <w:jc w:val="both"/>
       </w:pPr>
       <w:r>
@@ -836,10 +865,11 @@
           <w:ilvl w:val="0"/>
           <w:numId w:val="20"/>
         </w:numPr>
+        <w:contextualSpacing w:val="0"/>
         <w:jc w:val="both"/>
       </w:pPr>
       <w:r>
-        <w:t>Practices involve leveraging scalable Azure services such as Azure Databricks for distributed data processing, Azure Synapse Analytics for high-performance analytics, and Azure Data Lake Storage for scalable data storage.</w:t>
+        <w:t>Explored Microsoft Fabric’s capabilities for end-to-end data pipeline orchestration, integrating with Azure services to assess performance, scalability, and cost-effectiveness.</w:t>
       </w:r>
     </w:p>
     <w:p>
@@ -849,10 +879,26 @@
           <w:ilvl w:val="0"/>
           <w:numId w:val="20"/>
         </w:numPr>
+        <w:contextualSpacing w:val="0"/>
         <w:jc w:val="both"/>
       </w:pPr>
       <w:r>
-        <w:t>Expert in implementing comprehensive monitoring and alerting solutions to ensure data pipeline reliability and availability.</w:t>
+        <w:t>Implemented a POC to test Microsoft Fabric’s medallion architecture using Delta Lake, improving data ingestion, processing, and storage efficiency.</w:t>
+      </w:r>
+    </w:p>
+    <w:p>
+      <w:pPr>
+        <w:pStyle w:val="Heading2"/>
+        <w:jc w:val="both"/>
+      </w:pPr>
+      <w:r>
+        <w:t xml:space="preserve">Client: P&amp;G | Senior Data Engineer </w:t>
+      </w:r>
+      <w:r>
+        <w:tab/>
+      </w:r>
+      <w:r>
+        <w:t>Mar 2022 – Jan 2023</w:t>
       </w:r>
     </w:p>
     <w:p>
@@ -862,61 +908,11 @@
           <w:ilvl w:val="0"/>
           <w:numId w:val="20"/>
         </w:numPr>
+        <w:contextualSpacing w:val="0"/>
         <w:jc w:val="both"/>
       </w:pPr>
       <w:r>
-        <w:t>Implemented delta tables and scheduled automated jobs in Databricks, ensuring timely and accurate data extraction from diverse sources.</w:t>
-      </w:r>
-    </w:p>
-    <w:p>
-      <w:pPr>
-        <w:pStyle w:val="Heading2"/>
-        <w:jc w:val="both"/>
-      </w:pPr>
-      <w:r>
-        <w:t>DXC Technology</w:t>
-      </w:r>
-      <w:r>
-        <w:t xml:space="preserve"> |</w:t>
-      </w:r>
-      <w:r>
-        <w:t xml:space="preserve"> </w:t>
-      </w:r>
-      <w:r>
-        <w:t xml:space="preserve">Senior </w:t>
-      </w:r>
-      <w:r>
-        <w:t xml:space="preserve">Data </w:t>
-      </w:r>
-      <w:r>
-        <w:t xml:space="preserve">Science &amp; </w:t>
-      </w:r>
-      <w:r>
-        <w:t>Engineer</w:t>
-      </w:r>
-      <w:r>
-        <w:t xml:space="preserve">ing Consultant </w:t>
-      </w:r>
-      <w:r>
-        <w:tab/>
-      </w:r>
-      <w:r>
-        <w:t xml:space="preserve">Sep 2019 </w:t>
-      </w:r>
-      <w:r>
-        <w:t>–</w:t>
-      </w:r>
-      <w:r>
-        <w:t xml:space="preserve"> </w:t>
-      </w:r>
-      <w:r>
-        <w:t>Jun</w:t>
-      </w:r>
-      <w:r>
-        <w:t xml:space="preserve"> </w:t>
-      </w:r>
-      <w:r>
-        <w:t>2021</w:t>
+        <w:t>Designed and created data ingestion pipelines from various sources, improving data processing efficiency by 30%.</w:t>
       </w:r>
     </w:p>
     <w:p>
@@ -926,16 +922,12 @@
           <w:ilvl w:val="0"/>
           <w:numId w:val="20"/>
         </w:numPr>
+        <w:contextualSpacing w:val="0"/>
         <w:jc w:val="both"/>
       </w:pPr>
       <w:r>
-        <w:t xml:space="preserve">Led the development of a predictive maintenance model for an </w:t>
-      </w:r>
-      <w:r>
-        <w:t>A</w:t>
-      </w:r>
-      <w:r>
-        <w:t>viation client, reducing unplanned aircraft downtime by 20%.</w:t>
+        <w:lastRenderedPageBreak/>
+        <w:t>Developed automated data pipelines using Databricks, enhancing data preparation for AI modeling and reducing manual effort.</w:t>
       </w:r>
     </w:p>
     <w:p>
@@ -945,10 +937,11 @@
           <w:ilvl w:val="0"/>
           <w:numId w:val="20"/>
         </w:numPr>
+        <w:contextualSpacing w:val="0"/>
         <w:jc w:val="both"/>
       </w:pPr>
       <w:r>
-        <w:t>Created and open-sourced a Python package, DXC-Industrialized-AI-Starter, to help data scientists with end-to-end data science tasks.</w:t>
+        <w:t>Created and maintained delta tables, scheduling jobs in Databricks to automate data extraction from multiple sources, leading to an improvement in data accuracy and timeliness.</w:t>
       </w:r>
     </w:p>
     <w:p>
@@ -958,10 +951,11 @@
           <w:ilvl w:val="0"/>
           <w:numId w:val="20"/>
         </w:numPr>
+        <w:contextualSpacing w:val="0"/>
         <w:jc w:val="both"/>
       </w:pPr>
       <w:r>
-        <w:t>Developed an algorithm that improved the accuracy of estimating man-hours needed to fix Airbus defects by 15%.</w:t>
+        <w:t>Implemented the Medallion Architecture to effectively store and manage data from multiple sources, resulting in an increase in data retrieval speed.</w:t>
       </w:r>
     </w:p>
     <w:p>
@@ -971,10 +965,36 @@
           <w:ilvl w:val="0"/>
           <w:numId w:val="20"/>
         </w:numPr>
+        <w:contextualSpacing w:val="0"/>
         <w:jc w:val="both"/>
       </w:pPr>
       <w:r>
-        <w:t>Successfully implemented the Medallion Architecture, providing a unified and structured approach to store data from multiple sources, facilitating easy access and analysis.</w:t>
+        <w:t>Engaged in comprehensive analysis of existing AI models to understand e-commerce shopper journeys, influencing investments and optimizing ROI for all P&amp;G category products.</w:t>
+      </w:r>
+    </w:p>
+    <w:p>
+      <w:pPr>
+        <w:pStyle w:val="ListParagraph"/>
+        <w:contextualSpacing w:val="0"/>
+        <w:jc w:val="both"/>
+      </w:pPr>
+    </w:p>
+    <w:p>
+      <w:pPr>
+        <w:pStyle w:val="Heading2"/>
+        <w:jc w:val="both"/>
+      </w:pPr>
+      <w:r>
+        <w:t xml:space="preserve">Client: SkyWest Airlines | Senior Data </w:t>
+      </w:r>
+      <w:r>
+        <w:t>Consultant</w:t>
+      </w:r>
+      <w:r>
+        <w:tab/>
+      </w:r>
+      <w:r>
+        <w:t>Jun 2021 – Apr 2022</w:t>
       </w:r>
     </w:p>
     <w:p>
@@ -984,11 +1004,11 @@
           <w:ilvl w:val="0"/>
           <w:numId w:val="20"/>
         </w:numPr>
+        <w:contextualSpacing w:val="0"/>
         <w:jc w:val="both"/>
       </w:pPr>
       <w:r>
-        <w:lastRenderedPageBreak/>
-        <w:t xml:space="preserve">Practices include leveraging Microsoft's integration capabilities such as Azure Logic Apps and Azure Functions for orchestrating data workflows and implementing custom data transformations. Utilizing industry-standard formats and protocols for data interchange </w:t>
+        <w:t>Led the development of a predictive maintenance model for an Aviation client, reducing unplanned aircraft downtime by 20%.</w:t>
       </w:r>
     </w:p>
     <w:p>
@@ -998,13 +1018,378 @@
           <w:ilvl w:val="0"/>
           <w:numId w:val="20"/>
         </w:numPr>
+        <w:contextualSpacing w:val="0"/>
         <w:jc w:val="both"/>
       </w:pPr>
       <w:r>
-        <w:t xml:space="preserve">Conducted thorough data analysis and quality checks, ensuring the reliability and consistency of data, and implemented industry best practices to optimize data processing and analysis </w:t>
+        <w:t>Developed and implemented predictive models to forecast aircraft hydraulic part failures using flight operational and maintenance transaction data, leveraging Azure Databricks.</w:t>
+      </w:r>
+    </w:p>
+    <w:p>
+      <w:pPr>
+        <w:pStyle w:val="ListParagraph"/>
+        <w:numPr>
+          <w:ilvl w:val="0"/>
+          <w:numId w:val="20"/>
+        </w:numPr>
+        <w:contextualSpacing w:val="0"/>
+        <w:jc w:val="both"/>
+      </w:pPr>
+      <w:r>
+        <w:t>Created and optimized machine learning pipelines in Azure Machine Learning Studio, enhancing model training efficiency.</w:t>
+      </w:r>
+    </w:p>
+    <w:p>
+      <w:pPr>
+        <w:pStyle w:val="ListParagraph"/>
+        <w:numPr>
+          <w:ilvl w:val="0"/>
+          <w:numId w:val="20"/>
+        </w:numPr>
+        <w:contextualSpacing w:val="0"/>
+        <w:jc w:val="both"/>
+      </w:pPr>
+      <w:r>
+        <w:t>Designed and maintained data pipelines using Azure Data Factory, streamlining data preparation from multiple sources for predictive modeling.</w:t>
+      </w:r>
+    </w:p>
+    <w:p>
+      <w:pPr>
+        <w:pStyle w:val="ListParagraph"/>
+        <w:numPr>
+          <w:ilvl w:val="0"/>
+          <w:numId w:val="20"/>
+        </w:numPr>
+        <w:contextualSpacing w:val="0"/>
+        <w:jc w:val="both"/>
+      </w:pPr>
+      <w:r>
+        <w:t>Generated insightful dashboards in Databricks for data-driven decision-making, aligning with business needs.</w:t>
+      </w:r>
+    </w:p>
+    <w:p>
+      <w:pPr>
+        <w:pStyle w:val="ListParagraph"/>
+        <w:numPr>
+          <w:ilvl w:val="0"/>
+          <w:numId w:val="20"/>
+        </w:numPr>
+        <w:contextualSpacing w:val="0"/>
+        <w:jc w:val="both"/>
+      </w:pPr>
+      <w:r>
+        <w:t>Collaborated closely with clients to gather requirements and showcased deliverables on time, ensuring project success and client satisfaction.</w:t>
+      </w:r>
+    </w:p>
+    <w:p>
+      <w:pPr>
+        <w:pStyle w:val="Heading2"/>
+        <w:jc w:val="both"/>
+      </w:pPr>
+      <w:r>
+        <w:t xml:space="preserve">DXC Technology | Senior Data Science &amp; Engineering Consultant </w:t>
       </w:r>
       <w:r>
-        <w:t>workflows.</w:t>
+        <w:tab/>
+      </w:r>
+    </w:p>
+    <w:p>
+      <w:pPr>
+        <w:pStyle w:val="Heading2"/>
+        <w:jc w:val="both"/>
+      </w:pPr>
+      <w:r>
+        <w:t xml:space="preserve">Client: </w:t>
+      </w:r>
+      <w:r>
+        <w:t>Sanofi</w:t>
+      </w:r>
+      <w:r>
+        <w:t xml:space="preserve"> </w:t>
+      </w:r>
+      <w:r>
+        <w:t xml:space="preserve">| Senior Data </w:t>
+      </w:r>
+      <w:r>
+        <w:t>Scientist</w:t>
+      </w:r>
+      <w:r>
+        <w:t xml:space="preserve"> </w:t>
+      </w:r>
+      <w:r>
+        <w:tab/>
+      </w:r>
+      <w:r>
+        <w:t>Feb 2021 – Jun 2021</w:t>
+      </w:r>
+    </w:p>
+    <w:p>
+      <w:pPr>
+        <w:pStyle w:val="ListParagraph"/>
+        <w:numPr>
+          <w:ilvl w:val="0"/>
+          <w:numId w:val="20"/>
+        </w:numPr>
+        <w:contextualSpacing w:val="0"/>
+        <w:jc w:val="both"/>
+      </w:pPr>
+      <w:r>
+        <w:t>Implemented data augmentation techniques to generate diverse sample data for effective image labeling in PDF documents using AWS Lambda for scalable and efficient processing.</w:t>
+      </w:r>
+    </w:p>
+    <w:p>
+      <w:pPr>
+        <w:pStyle w:val="ListParagraph"/>
+        <w:numPr>
+          <w:ilvl w:val="0"/>
+          <w:numId w:val="20"/>
+        </w:numPr>
+        <w:contextualSpacing w:val="0"/>
+        <w:jc w:val="both"/>
+      </w:pPr>
+      <w:r>
+        <w:t xml:space="preserve">Manually labeled images using </w:t>
+      </w:r>
+      <w:proofErr w:type="spellStart"/>
+      <w:r>
+        <w:t>Labelbox</w:t>
+      </w:r>
+      <w:proofErr w:type="spellEnd"/>
+      <w:r>
+        <w:t xml:space="preserve"> to ensure accurate identification of diagrams, images, graphs, signs, and symbols in PDFs.</w:t>
+      </w:r>
+    </w:p>
+    <w:p>
+      <w:pPr>
+        <w:pStyle w:val="ListParagraph"/>
+        <w:numPr>
+          <w:ilvl w:val="0"/>
+          <w:numId w:val="20"/>
+        </w:numPr>
+        <w:contextualSpacing w:val="0"/>
+        <w:jc w:val="both"/>
+      </w:pPr>
+      <w:r>
+        <w:t xml:space="preserve">Developed an image recognition model using AWS </w:t>
+      </w:r>
+      <w:proofErr w:type="spellStart"/>
+      <w:r>
+        <w:t>SageMaker</w:t>
+      </w:r>
+      <w:proofErr w:type="spellEnd"/>
+      <w:r>
+        <w:t xml:space="preserve"> to classify images, significantly reducing manual validation efforts.</w:t>
+      </w:r>
+    </w:p>
+    <w:p>
+      <w:pPr>
+        <w:pStyle w:val="ListParagraph"/>
+        <w:numPr>
+          <w:ilvl w:val="0"/>
+          <w:numId w:val="20"/>
+        </w:numPr>
+        <w:contextualSpacing w:val="0"/>
+        <w:jc w:val="both"/>
+      </w:pPr>
+      <w:r>
+        <w:t xml:space="preserve">Designed and built data pipelines with AWS Glue to preprocess and integrate image data, facilitating the model training process in AWS </w:t>
+      </w:r>
+      <w:proofErr w:type="spellStart"/>
+      <w:r>
+        <w:t>SageMaker</w:t>
+      </w:r>
+      <w:proofErr w:type="spellEnd"/>
+      <w:r>
+        <w:t>.</w:t>
+      </w:r>
+    </w:p>
+    <w:p>
+      <w:pPr>
+        <w:pStyle w:val="ListParagraph"/>
+        <w:numPr>
+          <w:ilvl w:val="0"/>
+          <w:numId w:val="20"/>
+        </w:numPr>
+        <w:contextualSpacing w:val="0"/>
+        <w:jc w:val="both"/>
+      </w:pPr>
+      <w:r>
+        <w:t>Utilized AWS S3 for secure and scalable storage of large image datasets, ensuring smooth data flow between preprocessing and model training stages.</w:t>
+      </w:r>
+    </w:p>
+    <w:p>
+      <w:pPr>
+        <w:pStyle w:val="Heading2"/>
+        <w:jc w:val="both"/>
+      </w:pPr>
+      <w:r>
+        <w:t xml:space="preserve">Client: </w:t>
+      </w:r>
+      <w:r>
+        <w:t>Lufthansa Technik</w:t>
+      </w:r>
+      <w:r>
+        <w:t xml:space="preserve"> | Senior Data </w:t>
+      </w:r>
+      <w:r>
+        <w:t>Consultant</w:t>
+      </w:r>
+      <w:r>
+        <w:t xml:space="preserve"> </w:t>
+      </w:r>
+      <w:r>
+        <w:tab/>
+      </w:r>
+      <w:r>
+        <w:t>Jun 2020 – Apr 2021</w:t>
+      </w:r>
+    </w:p>
+    <w:p>
+      <w:pPr>
+        <w:pStyle w:val="ListParagraph"/>
+        <w:numPr>
+          <w:ilvl w:val="0"/>
+          <w:numId w:val="20"/>
+        </w:numPr>
+        <w:contextualSpacing w:val="0"/>
+        <w:jc w:val="both"/>
+      </w:pPr>
+      <w:r>
+        <w:t>Engineered and optimized complex data pipelines using Azure Data Factory to preprocess and integrate maintenance data for predictive modeling, ensuring data integrity and efficiency.</w:t>
+      </w:r>
+    </w:p>
+    <w:p>
+      <w:pPr>
+        <w:pStyle w:val="ListParagraph"/>
+        <w:numPr>
+          <w:ilvl w:val="0"/>
+          <w:numId w:val="20"/>
+        </w:numPr>
+        <w:contextualSpacing w:val="0"/>
+        <w:jc w:val="both"/>
+      </w:pPr>
+      <w:r>
+        <w:t>Designed and led the development of a machine learning model to predict Turnaround Time (TAT) and Defect Estimation (DE) for aircraft maintenance, significantly enhancing the automated quotation process.</w:t>
+      </w:r>
+    </w:p>
+    <w:p>
+      <w:pPr>
+        <w:pStyle w:val="ListParagraph"/>
+        <w:numPr>
+          <w:ilvl w:val="0"/>
+          <w:numId w:val="20"/>
+        </w:numPr>
+        <w:contextualSpacing w:val="0"/>
+        <w:jc w:val="both"/>
+      </w:pPr>
+      <w:r>
+        <w:t>Successfully built and fine-tuned models that outperformed the client's in-house models in terms of Mean Absolute Error, driving substantial improvements in predictive accuracy and reliability.</w:t>
+      </w:r>
+    </w:p>
+    <w:p>
+      <w:pPr>
+        <w:pStyle w:val="ListParagraph"/>
+        <w:numPr>
+          <w:ilvl w:val="0"/>
+          <w:numId w:val="20"/>
+        </w:numPr>
+        <w:contextualSpacing w:val="0"/>
+        <w:jc w:val="both"/>
+      </w:pPr>
+      <w:r>
+        <w:t>Leveraged Azure Machine Learning Service to deploy, run, and monitor machine learning models, ensuring robust, scalable, and maintainable solutions.</w:t>
+      </w:r>
+    </w:p>
+    <w:p>
+      <w:pPr>
+        <w:pStyle w:val="ListParagraph"/>
+        <w:numPr>
+          <w:ilvl w:val="0"/>
+          <w:numId w:val="20"/>
+        </w:numPr>
+        <w:contextualSpacing w:val="0"/>
+        <w:jc w:val="both"/>
+      </w:pPr>
+      <w:r>
+        <w:t>Utilized Azure Databricks for parallel computation and data transformation, enhancing the efficiency and accuracy of data processing and analytics.</w:t>
+      </w:r>
+    </w:p>
+    <w:p>
+      <w:pPr>
+        <w:pStyle w:val="Heading2"/>
+        <w:jc w:val="both"/>
+      </w:pPr>
+      <w:r>
+        <w:lastRenderedPageBreak/>
+        <w:t xml:space="preserve">Client: </w:t>
+      </w:r>
+      <w:r>
+        <w:t>NatWest</w:t>
+      </w:r>
+      <w:r>
+        <w:t xml:space="preserve"> | Data Engineer </w:t>
+      </w:r>
+      <w:r>
+        <w:tab/>
+      </w:r>
+      <w:r>
+        <w:t>Sep 2019 – Jun 2020</w:t>
+      </w:r>
+    </w:p>
+    <w:p>
+      <w:pPr>
+        <w:pStyle w:val="ListParagraph"/>
+        <w:numPr>
+          <w:ilvl w:val="0"/>
+          <w:numId w:val="20"/>
+        </w:numPr>
+        <w:contextualSpacing w:val="0"/>
+        <w:jc w:val="both"/>
+      </w:pPr>
+      <w:r>
+        <w:t>Designed and optimized data pipelines using Azure Data Factory to preprocess and integrate transaction data, ensuring seamless data flow for the AI-powered financial guide application.</w:t>
+      </w:r>
+    </w:p>
+    <w:p>
+      <w:pPr>
+        <w:pStyle w:val="ListParagraph"/>
+        <w:numPr>
+          <w:ilvl w:val="0"/>
+          <w:numId w:val="20"/>
+        </w:numPr>
+        <w:contextualSpacing w:val="0"/>
+        <w:jc w:val="both"/>
+      </w:pPr>
+      <w:r>
+        <w:t>Developed and implemented Natural Language Processing (NLP) algorithms to classify user transaction categories (e.g., shopping, restaurants) based on transaction descriptions.</w:t>
+      </w:r>
+    </w:p>
+    <w:p>
+      <w:pPr>
+        <w:pStyle w:val="ListParagraph"/>
+        <w:numPr>
+          <w:ilvl w:val="0"/>
+          <w:numId w:val="20"/>
+        </w:numPr>
+        <w:contextualSpacing w:val="0"/>
+        <w:jc w:val="both"/>
+      </w:pPr>
+      <w:r>
+        <w:t>Engineered data solutions to analyze user spending patterns and support the AI system in providing personalized financial advice.</w:t>
+      </w:r>
+    </w:p>
+    <w:p>
+      <w:pPr>
+        <w:pStyle w:val="ListParagraph"/>
+        <w:numPr>
+          <w:ilvl w:val="0"/>
+          <w:numId w:val="20"/>
+        </w:numPr>
+        <w:contextualSpacing w:val="0"/>
+        <w:jc w:val="both"/>
+      </w:pPr>
+      <w:r>
+        <w:t>Integrated APIs for real-time data retrieval and processing, enhancing the accuracy and responsiveness of the financial guide application.</w:t>
       </w:r>
     </w:p>
     <w:p>
@@ -1030,26 +1415,21 @@
       <w:r>
         <w:tab/>
       </w:r>
+    </w:p>
+    <w:p>
+      <w:pPr>
+        <w:pStyle w:val="Heading2"/>
+        <w:jc w:val="both"/>
+      </w:pPr>
       <w:r>
-        <w:t>Aug</w:t>
+        <w:t xml:space="preserve">Client: Intermountain Healthcare| </w:t>
       </w:r>
       <w:r>
-        <w:t xml:space="preserve"> 201</w:t>
+        <w:t>Database Engineer</w:t>
       </w:r>
       <w:r>
-        <w:t>4</w:t>
-      </w:r>
-      <w:r>
-        <w:t>s</w:t>
-      </w:r>
-      <w:r>
-        <w:t xml:space="preserve"> – </w:t>
-      </w:r>
-      <w:r>
-        <w:t>Sep</w:t>
-      </w:r>
-      <w:r>
-        <w:t xml:space="preserve"> 2019</w:t>
+        <w:tab/>
+        <w:t>Jan 2016 – Aug 2019</w:t>
       </w:r>
     </w:p>
     <w:p>
@@ -1059,6 +1439,119 @@
           <w:ilvl w:val="0"/>
           <w:numId w:val="23"/>
         </w:numPr>
+        <w:contextualSpacing w:val="0"/>
+        <w:jc w:val="both"/>
+      </w:pPr>
+      <w:r>
+        <w:t>Created multiple Oracle Apex applications for a healthcare client and provided database support for different applications.</w:t>
+      </w:r>
+    </w:p>
+    <w:p>
+      <w:pPr>
+        <w:pStyle w:val="ListParagraph"/>
+        <w:numPr>
+          <w:ilvl w:val="0"/>
+          <w:numId w:val="23"/>
+        </w:numPr>
+        <w:contextualSpacing w:val="0"/>
+        <w:jc w:val="both"/>
+      </w:pPr>
+      <w:r>
+        <w:t>Developed and maintained multiple applications using Oracle Apex, streamlining various processes related to hospitals, doctors, and patients.</w:t>
+      </w:r>
+    </w:p>
+    <w:p>
+      <w:pPr>
+        <w:pStyle w:val="ListParagraph"/>
+        <w:numPr>
+          <w:ilvl w:val="0"/>
+          <w:numId w:val="23"/>
+        </w:numPr>
+        <w:contextualSpacing w:val="0"/>
+        <w:jc w:val="both"/>
+      </w:pPr>
+      <w:r>
+        <w:t>Created and optimized PL-SQL packages and triggers, improving the performance of queries for Oracle Apex applications.</w:t>
+      </w:r>
+    </w:p>
+    <w:p>
+      <w:pPr>
+        <w:pStyle w:val="ListParagraph"/>
+        <w:numPr>
+          <w:ilvl w:val="0"/>
+          <w:numId w:val="23"/>
+        </w:numPr>
+        <w:contextualSpacing w:val="0"/>
+        <w:jc w:val="both"/>
+      </w:pPr>
+      <w:r>
+        <w:t>Designed and implemented user interfaces through Oracle Forms and Reports, enhancing user experience and functionality.</w:t>
+      </w:r>
+    </w:p>
+    <w:p>
+      <w:pPr>
+        <w:pStyle w:val="ListParagraph"/>
+        <w:numPr>
+          <w:ilvl w:val="0"/>
+          <w:numId w:val="23"/>
+        </w:numPr>
+        <w:contextualSpacing w:val="0"/>
+        <w:jc w:val="both"/>
+      </w:pPr>
+      <w:r>
+        <w:t>Collaborated with business analysts and functional experts to understand project scope, identify process improvements, and resolve issues, ensuring smooth operation and user satisfaction.</w:t>
+      </w:r>
+    </w:p>
+    <w:p>
+      <w:pPr>
+        <w:pStyle w:val="ListParagraph"/>
+        <w:numPr>
+          <w:ilvl w:val="0"/>
+          <w:numId w:val="23"/>
+        </w:numPr>
+        <w:contextualSpacing w:val="0"/>
+        <w:jc w:val="both"/>
+      </w:pPr>
+      <w:r>
+        <w:t>Provided ongoing support for existing applications, addressing user issues and making necessary enhancements.</w:t>
+      </w:r>
+    </w:p>
+    <w:p>
+      <w:pPr>
+        <w:pStyle w:val="Heading2"/>
+        <w:jc w:val="both"/>
+      </w:pPr>
+      <w:r>
+        <w:t xml:space="preserve">Client: Truven Health Analytics | </w:t>
+      </w:r>
+      <w:r>
+        <w:t>Database Engineer</w:t>
+      </w:r>
+      <w:r>
+        <w:tab/>
+        <w:t xml:space="preserve"> </w:t>
+      </w:r>
+      <w:r>
+        <w:t>Aug</w:t>
+      </w:r>
+      <w:r>
+        <w:t xml:space="preserve"> 201</w:t>
+      </w:r>
+      <w:r>
+        <w:t>5</w:t>
+      </w:r>
+      <w:r>
+        <w:t xml:space="preserve"> – Dec 2015</w:t>
+      </w:r>
+    </w:p>
+    <w:p>
+      <w:pPr>
+        <w:pStyle w:val="ListParagraph"/>
+        <w:numPr>
+          <w:ilvl w:val="0"/>
+          <w:numId w:val="23"/>
+        </w:numPr>
+        <w:contextualSpacing w:val="0"/>
         <w:jc w:val="both"/>
       </w:pPr>
       <w:r>
@@ -1072,10 +1565,17 @@
           <w:ilvl w:val="0"/>
           <w:numId w:val="23"/>
         </w:numPr>
+        <w:contextualSpacing w:val="0"/>
         <w:jc w:val="both"/>
       </w:pPr>
       <w:r>
-        <w:t>Created and managed staging (stg) and Operational Data Store (ODS) environments to ensure data integrity, consistency, and accessibility.</w:t>
+        <w:t>Created and managed staging (</w:t>
+      </w:r>
+      <w:r>
+        <w:t>STG</w:t>
+      </w:r>
+      <w:r>
+        <w:t>) and Operational Data Store (ODS) environments to ensure data integrity, consistency, and accessibility.</w:t>
       </w:r>
     </w:p>
     <w:p>
@@ -1085,34 +1585,7 @@
           <w:ilvl w:val="0"/>
           <w:numId w:val="23"/>
         </w:numPr>
-        <w:jc w:val="both"/>
-      </w:pPr>
-      <w:r>
-        <w:t>Created</w:t>
-      </w:r>
-      <w:r>
-        <w:t xml:space="preserve"> multi</w:t>
-      </w:r>
-      <w:r>
-        <w:t xml:space="preserve">ple Oracle Apex applications for a </w:t>
-      </w:r>
-      <w:r>
-        <w:t>healthcare</w:t>
-      </w:r>
-      <w:r>
-        <w:t xml:space="preserve"> client </w:t>
-      </w:r>
-      <w:r>
-        <w:t>and provided database support for different applications.</w:t>
-      </w:r>
-    </w:p>
-    <w:p>
-      <w:pPr>
-        <w:pStyle w:val="ListParagraph"/>
-        <w:numPr>
-          <w:ilvl w:val="0"/>
-          <w:numId w:val="23"/>
-        </w:numPr>
+        <w:contextualSpacing w:val="0"/>
         <w:jc w:val="both"/>
       </w:pPr>
       <w:r>
@@ -1126,6 +1599,7 @@
           <w:ilvl w:val="0"/>
           <w:numId w:val="23"/>
         </w:numPr>
+        <w:contextualSpacing w:val="0"/>
         <w:jc w:val="both"/>
       </w:pPr>
       <w:r>
@@ -1139,6 +1613,7 @@
           <w:ilvl w:val="0"/>
           <w:numId w:val="23"/>
         </w:numPr>
+        <w:contextualSpacing w:val="0"/>
         <w:jc w:val="both"/>
       </w:pPr>
       <w:r>
@@ -1171,28 +1646,6 @@
     </w:p>
     <w:p>
       <w:pPr>
-        <w:pStyle w:val="ListParagraph"/>
-        <w:numPr>
-          <w:ilvl w:val="0"/>
-          <w:numId w:val="23"/>
-        </w:numPr>
-        <w:jc w:val="both"/>
-      </w:pPr>
-      <w:r>
-        <w:t>W</w:t>
-      </w:r>
-      <w:r>
-        <w:t xml:space="preserve">orked on several </w:t>
-      </w:r>
-      <w:r>
-        <w:t>healthcare and manufacturing domain automation projects and developed multiple solutions that helped automate several daily tasks using RPA tools and reduced costs</w:t>
-      </w:r>
-      <w:r>
-        <w:t>.</w:t>
-      </w:r>
-    </w:p>
-    <w:p>
-      <w:pPr>
         <w:pStyle w:val="Heading1"/>
         <w:jc w:val="both"/>
       </w:pPr>
@@ -1206,7 +1659,6 @@
           <w:showingPlcHdr/>
           <w15:appearance w15:val="hidden"/>
         </w:sdtPr>
-        <w:sdtEndPr/>
         <w:sdtContent>
           <w:r>
             <w:t>Education</w:t>
@@ -1274,7 +1726,7 @@
           </mc:Choice>
           <mc:Fallback>
             <w:pict>
-              <v:line w14:anchorId="2A22DB72" id="Straight Connector 1" o:spid="_x0000_s1026" alt="&quot;&quot;" style="visibility:visible;mso-wrap-style:square;mso-left-percent:-10001;mso-top-percent:-10001;mso-position-horizontal:absolute;mso-position-horizontal-relative:char;mso-position-vertical:absolute;mso-position-vertical-relative:line;mso-left-percent:-10001;mso-top-percent:-10001" from="0,0" to="468pt,0" o:gfxdata="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" strokecolor="black [3213]" strokeweight="1pt">
+              <v:line w14:anchorId="2E2E8527" id="Straight Connector 1" o:spid="_x0000_s1026" alt="&quot;&quot;" style="visibility:visible;mso-wrap-style:square;mso-left-percent:-10001;mso-top-percent:-10001;mso-position-horizontal:absolute;mso-position-horizontal-relative:char;mso-position-vertical:absolute;mso-position-vertical-relative:line;mso-left-percent:-10001;mso-top-percent:-10001" from="0,0" to="468pt,0" o:gfxdata="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" strokecolor="black [3213]" strokeweight="1pt">
                 <v:stroke joinstyle="miter"/>
                 <w10:anchorlock/>
               </v:line>
@@ -1416,7 +1868,7 @@
           </mc:Choice>
           <mc:Fallback>
             <w:pict>
-              <v:line w14:anchorId="5D1A982D" id="Straight Connector 1" o:spid="_x0000_s1026" alt="&quot;&quot;" style="visibility:visible;mso-wrap-style:square;mso-left-percent:-10001;mso-top-percent:-10001;mso-position-horizontal:absolute;mso-position-horizontal-relative:char;mso-position-vertical:absolute;mso-position-vertical-relative:line;mso-left-percent:-10001;mso-top-percent:-10001" from="0,0" to="468pt,0" o:gfxdata="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" strokecolor="black [3213]" strokeweight="1pt">
+              <v:line w14:anchorId="7CB22101" id="Straight Connector 1" o:spid="_x0000_s1026" alt="&quot;&quot;" style="visibility:visible;mso-wrap-style:square;mso-left-percent:-10001;mso-top-percent:-10001;mso-position-horizontal:absolute;mso-position-horizontal-relative:char;mso-position-vertical:absolute;mso-position-vertical-relative:line;mso-left-percent:-10001;mso-top-percent:-10001" from="0,0" to="468pt,0" o:gfxdata="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" strokecolor="black [3213]" strokeweight="1pt">
                 <v:stroke joinstyle="miter"/>
                 <w10:anchorlock/>
               </v:line>
@@ -1490,6 +1942,7 @@
         <w:jc w:val="both"/>
       </w:pPr>
       <w:r>
+        <w:lastRenderedPageBreak/>
         <w:t>Certified in Kafka Fundamentals</w:t>
       </w:r>
     </w:p>
@@ -1624,7 +2077,7 @@
           </mc:Choice>
           <mc:Fallback>
             <w:pict>
-              <v:line w14:anchorId="00173D32" id="Straight Connector 2" o:spid="_x0000_s1026" alt="&quot;&quot;" style="visibility:visible;mso-wrap-style:square;mso-left-percent:-10001;mso-top-percent:-10001;mso-position-horizontal:absolute;mso-position-horizontal-relative:char;mso-position-vertical:absolute;mso-position-vertical-relative:line;mso-left-percent:-10001;mso-top-percent:-10001" from="0,0" to="468pt,0" o:gfxdata="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" strokecolor="black [3213]" strokeweight="1pt">
+              <v:line w14:anchorId="064130F0" id="Straight Connector 2" o:spid="_x0000_s1026" alt="&quot;&quot;" style="visibility:visible;mso-wrap-style:square;mso-left-percent:-10001;mso-top-percent:-10001;mso-position-horizontal:absolute;mso-position-horizontal-relative:char;mso-position-vertical:absolute;mso-position-vertical-relative:line;mso-left-percent:-10001;mso-top-percent:-10001" from="0,0" to="468pt,0" o:gfxdata="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" strokecolor="black [3213]" strokeweight="1pt">
                 <v:stroke joinstyle="miter"/>
                 <w10:anchorlock/>
               </v:line>
@@ -29151,10 +29604,11 @@
   </w:compat>
   <w:rsids>
     <w:rsidRoot w:val="005D3024"/>
+    <w:rsid w:val="000552F2"/>
     <w:rsid w:val="00055A8F"/>
     <w:rsid w:val="00066E72"/>
-    <w:rsid w:val="001E3CCB"/>
     <w:rsid w:val="00232C49"/>
+    <w:rsid w:val="00304DDF"/>
     <w:rsid w:val="00346C27"/>
     <w:rsid w:val="003551F3"/>
     <w:rsid w:val="0037396A"/>
@@ -29164,25 +29618,27 @@
     <w:rsid w:val="00544681"/>
     <w:rsid w:val="005B2D52"/>
     <w:rsid w:val="005D3024"/>
+    <w:rsid w:val="00605B9A"/>
     <w:rsid w:val="0063629A"/>
-    <w:rsid w:val="00644236"/>
     <w:rsid w:val="00656E3B"/>
     <w:rsid w:val="00696182"/>
+    <w:rsid w:val="006C1A0B"/>
     <w:rsid w:val="006D665B"/>
-    <w:rsid w:val="0071726B"/>
     <w:rsid w:val="00774974"/>
     <w:rsid w:val="00840FC8"/>
+    <w:rsid w:val="008540FB"/>
     <w:rsid w:val="0090249E"/>
     <w:rsid w:val="00935718"/>
+    <w:rsid w:val="00980760"/>
     <w:rsid w:val="009C20B0"/>
     <w:rsid w:val="00A8445A"/>
     <w:rsid w:val="00B350EF"/>
     <w:rsid w:val="00B676B0"/>
+    <w:rsid w:val="00B90351"/>
     <w:rsid w:val="00BB274B"/>
     <w:rsid w:val="00C63DAF"/>
     <w:rsid w:val="00D84A49"/>
     <w:rsid w:val="00D84A88"/>
-    <w:rsid w:val="00D866E0"/>
     <w:rsid w:val="00E14736"/>
     <w:rsid w:val="00E2373A"/>
     <w:rsid w:val="00FA5A02"/>
@@ -29922,39 +30378,6 @@
 </file>
 
 <file path=customXml/item1.xml><?xml version="1.0" encoding="utf-8"?>
-<b:Sources xmlns:b="http://schemas.openxmlformats.org/officeDocument/2006/bibliography" xmlns="http://schemas.openxmlformats.org/officeDocument/2006/bibliography" SelectedStyle="\APASixthEditionOfficeOnline.xsl" StyleName="APA" Version="6"/>
-</file>
-
-<file path=customXml/item2.xml><?xml version="1.0" encoding="utf-8"?>
-<p:properties xmlns:p="http://schemas.microsoft.com/office/2006/metadata/properties" xmlns:xsi="http://www.w3.org/2001/XMLSchema-instance" xmlns:pc="http://schemas.microsoft.com/office/infopath/2007/PartnerControls">
-  <documentManagement>
-    <_ip_UnifiedCompliancePolicyUIAction xmlns="http://schemas.microsoft.com/sharepoint/v3" xsi:nil="true"/>
-    <Image xmlns="71af3243-3dd4-4a8d-8c0d-dd76da1f02a5">
-      <Url xsi:nil="true"/>
-      <Description xsi:nil="true"/>
-    </Image>
-    <Status xmlns="71af3243-3dd4-4a8d-8c0d-dd76da1f02a5">Not started</Status>
-    <Background xmlns="71af3243-3dd4-4a8d-8c0d-dd76da1f02a5">false</Background>
-    <_ip_UnifiedCompliancePolicyProperties xmlns="http://schemas.microsoft.com/sharepoint/v3" xsi:nil="true"/>
-    <ImageTagsTaxHTField xmlns="71af3243-3dd4-4a8d-8c0d-dd76da1f02a5">
-      <Terms xmlns="http://schemas.microsoft.com/office/infopath/2007/PartnerControls"/>
-    </ImageTagsTaxHTField>
-    <TaxCatchAll xmlns="230e9df3-be65-4c73-a93b-d1236ebd677e" xsi:nil="true"/>
-    <MediaServiceKeyPoints xmlns="71af3243-3dd4-4a8d-8c0d-dd76da1f02a5" xsi:nil="true"/>
-  </documentManagement>
-</p:properties>
-</file>
-
-<file path=customXml/item3.xml><?xml version="1.0" encoding="utf-8"?>
-<?mso-contentType ?>
-<FormTemplates xmlns="http://schemas.microsoft.com/sharepoint/v3/contenttype/forms">
-  <Display>DocumentLibraryForm</Display>
-  <Edit>DocumentLibraryForm</Edit>
-  <New>DocumentLibraryForm</New>
-</FormTemplates>
-</file>
-
-<file path=customXml/item4.xml><?xml version="1.0" encoding="utf-8"?>
 <ct:contentTypeSchema xmlns:ct="http://schemas.microsoft.com/office/2006/metadata/contentType" xmlns:ma="http://schemas.microsoft.com/office/2006/metadata/properties/metaAttributes" ct:_="" ma:_="" ma:contentTypeName="Document" ma:contentTypeID="0x01010079F111ED35F8CC479449609E8A0923A6" ma:contentTypeVersion="26" ma:contentTypeDescription="Create a new document." ma:contentTypeScope="" ma:versionID="ac37c1753acd5e330d2062ccec26ea66">
   <xsd:schema xmlns:xsd="http://www.w3.org/2001/XMLSchema" xmlns:xs="http://www.w3.org/2001/XMLSchema" xmlns:p="http://schemas.microsoft.com/office/2006/metadata/properties" xmlns:ns1="http://schemas.microsoft.com/sharepoint/v3" xmlns:ns2="71af3243-3dd4-4a8d-8c0d-dd76da1f02a5" xmlns:ns3="16c05727-aa75-4e4a-9b5f-8a80a1165891" xmlns:ns4="230e9df3-be65-4c73-a93b-d1236ebd677e" targetNamespace="http://schemas.microsoft.com/office/2006/metadata/properties" ma:root="true" ma:fieldsID="3b340c7101c92c5120abd06486f94548" ns1:_="" ns2:_="" ns3:_="" ns4:_="">
     <xsd:import namespace="http://schemas.microsoft.com/sharepoint/v3"/>
@@ -30254,35 +30677,40 @@
 </ct:contentTypeSchema>
 </file>
 
-<file path=customXml/itemProps1.xml><?xml version="1.0" encoding="utf-8"?>
-<ds:datastoreItem xmlns:ds="http://schemas.openxmlformats.org/officeDocument/2006/customXml" ds:itemID="{B690CEF4-07C7-4C0C-A6BB-7328017E8EDA}">
-  <ds:schemaRefs>
-    <ds:schemaRef ds:uri="http://schemas.openxmlformats.org/officeDocument/2006/bibliography"/>
-  </ds:schemaRefs>
-</ds:datastoreItem>
+<file path=customXml/item2.xml><?xml version="1.0" encoding="utf-8"?>
+<?mso-contentType ?>
+<FormTemplates xmlns="http://schemas.microsoft.com/sharepoint/v3/contenttype/forms">
+  <Display>DocumentLibraryForm</Display>
+  <Edit>DocumentLibraryForm</Edit>
+  <New>DocumentLibraryForm</New>
+</FormTemplates>
 </file>
 
-<file path=customXml/itemProps2.xml><?xml version="1.0" encoding="utf-8"?>
-<ds:datastoreItem xmlns:ds="http://schemas.openxmlformats.org/officeDocument/2006/customXml" ds:itemID="{A9893E80-0AB2-4C42-8D6E-F0C64251EDE9}">
-  <ds:schemaRefs>
-    <ds:schemaRef ds:uri="http://schemas.microsoft.com/office/2006/metadata/properties"/>
-    <ds:schemaRef ds:uri="http://schemas.microsoft.com/office/infopath/2007/PartnerControls"/>
-    <ds:schemaRef ds:uri="http://schemas.microsoft.com/sharepoint/v3"/>
-    <ds:schemaRef ds:uri="71af3243-3dd4-4a8d-8c0d-dd76da1f02a5"/>
-    <ds:schemaRef ds:uri="230e9df3-be65-4c73-a93b-d1236ebd677e"/>
-  </ds:schemaRefs>
-</ds:datastoreItem>
+<file path=customXml/item3.xml><?xml version="1.0" encoding="utf-8"?>
+<p:properties xmlns:p="http://schemas.microsoft.com/office/2006/metadata/properties" xmlns:xsi="http://www.w3.org/2001/XMLSchema-instance" xmlns:pc="http://schemas.microsoft.com/office/infopath/2007/PartnerControls">
+  <documentManagement>
+    <_ip_UnifiedCompliancePolicyUIAction xmlns="http://schemas.microsoft.com/sharepoint/v3" xsi:nil="true"/>
+    <Image xmlns="71af3243-3dd4-4a8d-8c0d-dd76da1f02a5">
+      <Url xsi:nil="true"/>
+      <Description xsi:nil="true"/>
+    </Image>
+    <Status xmlns="71af3243-3dd4-4a8d-8c0d-dd76da1f02a5">Not started</Status>
+    <Background xmlns="71af3243-3dd4-4a8d-8c0d-dd76da1f02a5">false</Background>
+    <_ip_UnifiedCompliancePolicyProperties xmlns="http://schemas.microsoft.com/sharepoint/v3" xsi:nil="true"/>
+    <ImageTagsTaxHTField xmlns="71af3243-3dd4-4a8d-8c0d-dd76da1f02a5">
+      <Terms xmlns="http://schemas.microsoft.com/office/infopath/2007/PartnerControls"/>
+    </ImageTagsTaxHTField>
+    <TaxCatchAll xmlns="230e9df3-be65-4c73-a93b-d1236ebd677e" xsi:nil="true"/>
+    <MediaServiceKeyPoints xmlns="71af3243-3dd4-4a8d-8c0d-dd76da1f02a5" xsi:nil="true"/>
+  </documentManagement>
+</p:properties>
 </file>
 
-<file path=customXml/itemProps3.xml><?xml version="1.0" encoding="utf-8"?>
-<ds:datastoreItem xmlns:ds="http://schemas.openxmlformats.org/officeDocument/2006/customXml" ds:itemID="{AABE5AEB-BD32-46FB-B4E8-5C314C3FA503}">
-  <ds:schemaRefs>
-    <ds:schemaRef ds:uri="http://schemas.microsoft.com/sharepoint/v3/contenttype/forms"/>
-  </ds:schemaRefs>
-</ds:datastoreItem>
+<file path=customXml/item4.xml><?xml version="1.0" encoding="utf-8"?>
+<b:Sources xmlns:b="http://schemas.openxmlformats.org/officeDocument/2006/bibliography" xmlns="http://schemas.openxmlformats.org/officeDocument/2006/bibliography" SelectedStyle="\APASixthEditionOfficeOnline.xsl" StyleName="APA" Version="6"/>
 </file>
 
-<file path=customXml/itemProps4.xml><?xml version="1.0" encoding="utf-8"?>
+<file path=customXml/itemProps1.xml><?xml version="1.0" encoding="utf-8"?>
 <ds:datastoreItem xmlns:ds="http://schemas.openxmlformats.org/officeDocument/2006/customXml" ds:itemID="{46268ACC-32FC-4261-BF80-5F6DE34E1C11}">
   <ds:schemaRefs>
     <ds:schemaRef ds:uri="http://schemas.microsoft.com/office/2006/metadata/contentType"/>
@@ -30303,6 +30731,34 @@
 </ds:datastoreItem>
 </file>
 
+<file path=customXml/itemProps2.xml><?xml version="1.0" encoding="utf-8"?>
+<ds:datastoreItem xmlns:ds="http://schemas.openxmlformats.org/officeDocument/2006/customXml" ds:itemID="{AABE5AEB-BD32-46FB-B4E8-5C314C3FA503}">
+  <ds:schemaRefs>
+    <ds:schemaRef ds:uri="http://schemas.microsoft.com/sharepoint/v3/contenttype/forms"/>
+  </ds:schemaRefs>
+</ds:datastoreItem>
+</file>
+
+<file path=customXml/itemProps3.xml><?xml version="1.0" encoding="utf-8"?>
+<ds:datastoreItem xmlns:ds="http://schemas.openxmlformats.org/officeDocument/2006/customXml" ds:itemID="{A9893E80-0AB2-4C42-8D6E-F0C64251EDE9}">
+  <ds:schemaRefs>
+    <ds:schemaRef ds:uri="http://schemas.microsoft.com/office/2006/metadata/properties"/>
+    <ds:schemaRef ds:uri="http://schemas.microsoft.com/office/infopath/2007/PartnerControls"/>
+    <ds:schemaRef ds:uri="http://schemas.microsoft.com/sharepoint/v3"/>
+    <ds:schemaRef ds:uri="71af3243-3dd4-4a8d-8c0d-dd76da1f02a5"/>
+    <ds:schemaRef ds:uri="230e9df3-be65-4c73-a93b-d1236ebd677e"/>
+  </ds:schemaRefs>
+</ds:datastoreItem>
+</file>
+
+<file path=customXml/itemProps4.xml><?xml version="1.0" encoding="utf-8"?>
+<ds:datastoreItem xmlns:ds="http://schemas.openxmlformats.org/officeDocument/2006/customXml" ds:itemID="{B690CEF4-07C7-4C0C-A6BB-7328017E8EDA}">
+  <ds:schemaRefs>
+    <ds:schemaRef ds:uri="http://schemas.openxmlformats.org/officeDocument/2006/bibliography"/>
+  </ds:schemaRefs>
+</ds:datastoreItem>
+</file>
+
 <file path=docMetadata/LabelInfo.xml><?xml version="1.0" encoding="utf-8"?>
 <clbl:labelList xmlns:clbl="http://schemas.microsoft.com/office/2020/mipLabelMetadata"/>
 </file>
</xml_diff>